<commit_message>
Resuming project with documentation.
</commit_message>
<xml_diff>
--- a/documentation/fc info collection 1.docx
+++ b/documentation/fc info collection 1.docx
@@ -28,7 +28,65 @@
         <w:rPr>
           <w:rStyle w:val="Subtpico"/>
         </w:rPr>
-        <w:t>dor: Gestor do projeto.</w:t>
+        <w:t xml:space="preserve">dor: </w:t>
+      </w:r>
+      <w:r>
+        <w:rPr>
+          <w:rStyle w:val="Subtpico"/>
+          <w:rFonts w:eastAsia="NSimSun" w:cs="Lucida Sans" w:ascii="Noto Sans" w:hAnsi="Noto Sans"/>
+          <w:b/>
+          <w:bCs w:val="false"/>
+          <w:caps w:val="false"/>
+          <w:smallCaps w:val="false"/>
+          <w:color w:val="212121"/>
+          <w:spacing w:val="8"/>
+          <w:kern w:val="2"/>
+          <w:sz w:val="22"/>
+          <w:szCs w:val="24"/>
+          <w:lang w:val="pt-BR" w:eastAsia="zh-CN" w:bidi="hi-IN"/>
+        </w:rPr>
+        <w:t>Arquiteto</w:t>
+      </w:r>
+      <w:r>
+        <w:rPr>
+          <w:rStyle w:val="Subtpico"/>
+        </w:rPr>
+        <w:t xml:space="preserve"> d</w:t>
+      </w:r>
+      <w:r>
+        <w:rPr>
+          <w:rStyle w:val="Subtpico"/>
+        </w:rPr>
+        <w:t>a</w:t>
+      </w:r>
+      <w:r>
+        <w:rPr>
+          <w:rStyle w:val="Subtpico"/>
+        </w:rPr>
+        <w:t xml:space="preserve"> </w:t>
+      </w:r>
+      <w:r>
+        <w:rPr>
+          <w:rStyle w:val="Subtpico"/>
+          <w:rFonts w:eastAsia="NSimSun" w:cs="Lucida Sans" w:ascii="Noto Sans" w:hAnsi="Noto Sans"/>
+          <w:b/>
+          <w:bCs w:val="false"/>
+          <w:caps w:val="false"/>
+          <w:smallCaps w:val="false"/>
+          <w:color w:val="212121"/>
+          <w:spacing w:val="8"/>
+          <w:kern w:val="2"/>
+          <w:sz w:val="22"/>
+          <w:szCs w:val="24"/>
+          <w:lang w:val="pt-BR" w:eastAsia="zh-CN" w:bidi="hi-IN"/>
+        </w:rPr>
+        <w:t>solução</w:t>
+      </w:r>
+      <w:r>
+        <w:rPr>
+          <w:rStyle w:val="Subtpico"/>
+        </w:rPr>
+        <w:t>.</w:t>
       </w:r>
     </w:p>
     <w:p>
@@ -56,81 +114,72 @@
     </w:p>
     <w:p>
       <w:pPr>
-        <w:pStyle w:val="PargrafoTextoPadro"/>
-        <w:rPr>
-          <w:b w:val="false"/>
-          <w:b w:val="false"/>
+        <w:pStyle w:val="PargrafoTtuloTpicos"/>
+        <w:rPr/>
+      </w:pPr>
+      <w:r>
+        <w:rPr>
+          <w:rStyle w:val="TPICO"/>
+          <w:rFonts w:eastAsia="NSimSun" w:cs="Lucida Sans" w:ascii="Noto Sans" w:hAnsi="Noto Sans"/>
+          <w:b/>
           <w:bCs w:val="false"/>
-        </w:rPr>
-      </w:pPr>
-      <w:r>
-        <w:rPr>
-          <w:rStyle w:val="TextoPadro"/>
-        </w:rPr>
-        <w:t xml:space="preserve">QUESTÃO 1) No trecho “RF-1.2.1.0-E Diferenciar o cadastro de insumo “material” e “mão-de-obra”;” a fim de melhor identificarmos os conceitos do domínio, e ter linguagem ubíqua, baseando-se </w:t>
-      </w:r>
-      <w:r>
-        <w:rPr>
-          <w:rStyle w:val="TextoPadro"/>
-          <w:rFonts w:eastAsia="NSimSun" w:cs="Lucida Sans"/>
+          <w:caps/>
+          <w:color w:val="212121"/>
+          <w:spacing w:val="8"/>
           <w:kern w:val="2"/>
+          <w:sz w:val="24"/>
           <w:szCs w:val="24"/>
           <w:lang w:val="pt-BR" w:eastAsia="zh-CN" w:bidi="hi-IN"/>
         </w:rPr>
-        <w:t>n</w:t>
-      </w:r>
-      <w:r>
-        <w:rPr>
-          <w:rStyle w:val="TextoPadro"/>
-        </w:rPr>
-        <w:t>os costumes do domínio/mercado, devemos nomear como “tipo”, como “classe” ou outro nome esta diferenciação de insumos?</w:t>
+        <w:t>Questões</w:t>
+      </w:r>
+      <w:r>
+        <w:rPr>
+          <w:rStyle w:val="TPICO"/>
+        </w:rPr>
+        <w:t xml:space="preserve"> Da Entrevista </w:t>
+      </w:r>
+      <w:r>
+        <w:rPr>
+          <w:rStyle w:val="TPICO"/>
+        </w:rPr>
+        <w:t>1</w:t>
       </w:r>
     </w:p>
     <w:p>
       <w:pPr>
         <w:pStyle w:val="PargrafoTextoPadro"/>
+        <w:rPr>
+          <w:rStyle w:val="TextoPadro"/>
+          <w:b w:val="false"/>
+          <w:b w:val="false"/>
+          <w:bCs w:val="false"/>
+        </w:rPr>
+      </w:pPr>
+      <w:r>
         <w:rPr/>
-      </w:pPr>
-      <w:r>
-        <w:rPr>
-          <w:rStyle w:val="TextoPadro"/>
-        </w:rPr>
-        <w:t>RESPOSTA 1) “tipo”, ou seja, “insumo material” e “insumo mão-de-obra” são dois “tipos” de insumos.</w:t>
       </w:r>
     </w:p>
     <w:p>
       <w:pPr>
         <w:pStyle w:val="PargrafoTextoPadro"/>
         <w:rPr>
+          <w:b w:val="false"/>
+          <w:b w:val="false"/>
+          <w:bCs w:val="false"/>
+        </w:rPr>
+      </w:pPr>
+      <w:r>
+        <w:rPr>
           <w:rStyle w:val="TextoPadro"/>
         </w:rPr>
-      </w:pPr>
-      <w:r>
-        <w:rPr/>
-      </w:r>
-    </w:p>
-    <w:p>
-      <w:pPr>
-        <w:pStyle w:val="PargrafoTextoPadro"/>
-        <w:rPr/>
-      </w:pPr>
+        <w:t>Q</w:t>
+      </w:r>
       <w:r>
         <w:rPr>
           <w:rStyle w:val="TextoPadro"/>
         </w:rPr>
-        <w:t>QUESTÃO 2) No trecho “RF-1.2.2.0-E Registrar a data de ativação do preço unitário ao adicionar um registro ao cadastro de insumo pela primeira vez;” No ato de registrar um insumo, pela primeira vez, não sendo uma atualização, deve-se registrar a “data da última alteração de preço unitário” ?</w:t>
-      </w:r>
-    </w:p>
-    <w:p>
-      <w:pPr>
-        <w:pStyle w:val="PargrafoTextoPadro"/>
-        <w:rPr/>
-      </w:pPr>
-      <w:r>
-        <w:rPr>
-          <w:rStyle w:val="TextoPadro"/>
-        </w:rPr>
-        <w:t xml:space="preserve">RESPOSTA 2) </w:t>
+        <w:t xml:space="preserve">UESTÃO 1) </w:t>
       </w:r>
       <w:r>
         <w:rPr>
@@ -144,24 +193,13 @@
           <w:szCs w:val="24"/>
           <w:lang w:val="pt-BR" w:eastAsia="zh-CN" w:bidi="hi-IN"/>
         </w:rPr>
-        <w:t>S</w:t>
+        <w:t>A...</w:t>
       </w:r>
       <w:r>
         <w:rPr>
           <w:rStyle w:val="TextoPadro"/>
         </w:rPr>
-        <w:t>im, atualiza-se a “data da última alteração do preço unitário” também na primeira vez que cadastra cada insumo, desde que usuário tenha definido um valor válido.</w:t>
-      </w:r>
-    </w:p>
-    <w:p>
-      <w:pPr>
-        <w:pStyle w:val="PargrafoTextoPadro"/>
-        <w:rPr>
-          <w:rStyle w:val="TextoPadro"/>
-        </w:rPr>
-      </w:pPr>
-      <w:r>
-        <w:rPr/>
+        <w:t>?</w:t>
       </w:r>
     </w:p>
     <w:p>
@@ -173,7 +211,7 @@
         <w:rPr>
           <w:rStyle w:val="TextoPadro"/>
         </w:rPr>
-        <w:t xml:space="preserve">QUESTÃO </w:t>
+        <w:t xml:space="preserve">RESPOSTA 1) </w:t>
       </w:r>
       <w:r>
         <w:rPr>
@@ -187,13 +225,36 @@
           <w:szCs w:val="24"/>
           <w:lang w:val="pt-BR" w:eastAsia="zh-CN" w:bidi="hi-IN"/>
         </w:rPr>
-        <w:t>3</w:t>
+        <w:t>A..</w:t>
       </w:r>
       <w:r>
         <w:rPr>
           <w:rStyle w:val="TextoPadro"/>
         </w:rPr>
-        <w:t xml:space="preserve">) No trecho “RF-1.3.1.0-E Registrar a data de atualização do preço unitário ao alterar o preço unitário no cadastro de insumo;” </w:t>
+        <w:t>.</w:t>
+      </w:r>
+    </w:p>
+    <w:p>
+      <w:pPr>
+        <w:pStyle w:val="PargrafoTextoPadro"/>
+        <w:rPr>
+          <w:rStyle w:val="TextoPadro"/>
+        </w:rPr>
+      </w:pPr>
+      <w:r>
+        <w:rPr/>
+      </w:r>
+    </w:p>
+    <w:p>
+      <w:pPr>
+        <w:pStyle w:val="PargrafoTextoPadro"/>
+        <w:rPr/>
+      </w:pPr>
+      <w:r>
+        <w:rPr>
+          <w:rStyle w:val="TextoPadro"/>
+        </w:rPr>
+        <w:t xml:space="preserve">QUESTÃO 2) </w:t>
       </w:r>
       <w:r>
         <w:rPr>
@@ -207,16 +268,12 @@
           <w:szCs w:val="24"/>
           <w:lang w:val="pt-BR" w:eastAsia="zh-CN" w:bidi="hi-IN"/>
         </w:rPr>
-        <w:t>Atualiza</w:t>
+        <w:t>A...</w:t>
       </w:r>
       <w:r>
         <w:rPr>
           <w:rStyle w:val="TextoPadro"/>
         </w:rPr>
-        <w:t>-se no registro do cadastro de insumo a data de atualização do preço unitário toda vez que usuário alterar o preço unitário do insumo cadastrado, mesmo que o usuário tenha definido valor nulo (vazio)</w:t>
-      </w:r>
-      <w:r>
-        <w:rPr/>
         <w:t>?</w:t>
       </w:r>
     </w:p>
@@ -229,7 +286,7 @@
         <w:rPr>
           <w:rStyle w:val="TextoPadro"/>
         </w:rPr>
-        <w:t xml:space="preserve">RESPOSTA </w:t>
+        <w:t xml:space="preserve">RESPOSTA 2) </w:t>
       </w:r>
       <w:r>
         <w:rPr>
@@ -243,376 +300,12 @@
           <w:szCs w:val="24"/>
           <w:lang w:val="pt-BR" w:eastAsia="zh-CN" w:bidi="hi-IN"/>
         </w:rPr>
-        <w:t>3</w:t>
-      </w:r>
-      <w:r>
-        <w:rPr>
-          <w:rStyle w:val="TextoPadro"/>
-        </w:rPr>
-        <w:t xml:space="preserve">) Sim, atualiza-se a “data de alteração do preço unitário” toda vez que altera </w:t>
-      </w:r>
-      <w:r>
-        <w:rPr>
-          <w:rStyle w:val="TextoPadro"/>
-          <w:rFonts w:eastAsia="NSimSun" w:cs="Lucida Sans" w:ascii="Noto Serif Light" w:hAnsi="Noto Serif Light"/>
-          <w:b w:val="false"/>
-          <w:color w:val="212121"/>
-          <w:spacing w:val="8"/>
-          <w:kern w:val="2"/>
-          <w:sz w:val="20"/>
-          <w:szCs w:val="24"/>
-          <w:lang w:val="pt-BR" w:eastAsia="zh-CN" w:bidi="hi-IN"/>
-        </w:rPr>
-        <w:t>o preço unitário do insumo cadastrado</w:t>
-      </w:r>
-      <w:r>
-        <w:rPr>
-          <w:rStyle w:val="TextoPadro"/>
-        </w:rPr>
-        <w:t>.</w:t>
+        <w:t>A..</w:t>
       </w:r>
     </w:p>
     <w:p>
       <w:pPr>
         <w:pStyle w:val="PargrafoTextoPadro"/>
-        <w:rPr>
-          <w:rStyle w:val="TextoPadro"/>
-        </w:rPr>
-      </w:pPr>
-      <w:r>
-        <w:rPr/>
-      </w:r>
-    </w:p>
-    <w:p>
-      <w:pPr>
-        <w:pStyle w:val="PargrafoTextoPadro"/>
-        <w:rPr/>
-      </w:pPr>
-      <w:r>
-        <w:rPr>
-          <w:rStyle w:val="TextoPadro"/>
-        </w:rPr>
-        <w:t>QUESTÃO 4) No trecho “RF-3.7.0.0-E Existir uma relação (entidade de estrutura de dados) de composição de custo inicialmente embutida n</w:t>
-      </w:r>
-      <w:r>
-        <w:rPr>
-          <w:rStyle w:val="TextoPadro"/>
-          <w:rFonts w:eastAsia="NSimSun" w:cs="Lucida Sans" w:ascii="Noto Serif Light" w:hAnsi="Noto Serif Light"/>
-          <w:b w:val="false"/>
-          <w:color w:val="212121"/>
-          <w:spacing w:val="8"/>
-          <w:kern w:val="2"/>
-          <w:sz w:val="20"/>
-          <w:szCs w:val="24"/>
-          <w:lang w:val="pt-BR" w:eastAsia="zh-CN" w:bidi="hi-IN"/>
-        </w:rPr>
-        <w:t>o ORÇA-OBRA</w:t>
-      </w:r>
-      <w:r>
-        <w:rPr>
-          <w:rStyle w:val="TextoPadro"/>
-        </w:rPr>
-        <w:t xml:space="preserve"> com valores pré definidos no projeto;” A existência de alguns insumos e composições já pré estabelecida no sistema quando o usuário adquire/utiliza pela primeira vez é um requisito?</w:t>
-      </w:r>
-    </w:p>
-    <w:p>
-      <w:pPr>
-        <w:pStyle w:val="PargrafoTextoPadro"/>
-        <w:rPr/>
-      </w:pPr>
-      <w:r>
-        <w:rPr>
-          <w:rStyle w:val="TextoPadro"/>
-        </w:rPr>
-        <w:t xml:space="preserve">RESPOSTA 4) Sim, a tabela SINAPI a ser </w:t>
-      </w:r>
-      <w:r>
-        <w:rPr>
-          <w:rStyle w:val="TextoPadro"/>
-          <w:rFonts w:eastAsia="NSimSun" w:cs="Lucida Sans" w:ascii="Noto Serif Light" w:hAnsi="Noto Serif Light"/>
-          <w:b w:val="false"/>
-          <w:color w:val="212121"/>
-          <w:spacing w:val="8"/>
-          <w:kern w:val="2"/>
-          <w:sz w:val="20"/>
-          <w:szCs w:val="24"/>
-          <w:lang w:val="pt-BR" w:eastAsia="zh-CN" w:bidi="hi-IN"/>
-        </w:rPr>
-        <w:t>fornecida pelo “CLIENTE DO PROJETO”</w:t>
-      </w:r>
-      <w:r>
-        <w:rPr>
-          <w:rStyle w:val="TextoPadro"/>
-        </w:rPr>
-        <w:t>.</w:t>
-      </w:r>
-    </w:p>
-    <w:p>
-      <w:pPr>
-        <w:pStyle w:val="PargrafoTextoPadro"/>
-        <w:rPr>
-          <w:rStyle w:val="TextoPadro"/>
-        </w:rPr>
-      </w:pPr>
-      <w:r>
-        <w:rPr/>
-      </w:r>
-    </w:p>
-    <w:p>
-      <w:pPr>
-        <w:pStyle w:val="PargrafoTextoPadro"/>
-        <w:rPr/>
-      </w:pPr>
-      <w:r>
-        <w:rPr>
-          <w:rStyle w:val="TextoPadro"/>
-        </w:rPr>
-        <w:t>QUESTÃO 5) Uma composição pode ser insumo para outra composição?</w:t>
-      </w:r>
-    </w:p>
-    <w:p>
-      <w:pPr>
-        <w:pStyle w:val="PargrafoTextoPadro"/>
-        <w:rPr/>
-      </w:pPr>
-      <w:r>
-        <w:rPr>
-          <w:rStyle w:val="TextoPadro"/>
-        </w:rPr>
-        <w:t>RESPOSTA 5) Sim, devemos considerar a exist</w:t>
-      </w:r>
-      <w:r>
-        <w:rPr>
-          <w:rStyle w:val="TextoPadro"/>
-          <w:rFonts w:eastAsia="NSimSun" w:cs="Lucida Sans" w:ascii="Noto Serif Light" w:hAnsi="Noto Serif Light"/>
-          <w:b w:val="false"/>
-          <w:color w:val="212121"/>
-          <w:spacing w:val="8"/>
-          <w:kern w:val="2"/>
-          <w:sz w:val="20"/>
-          <w:szCs w:val="24"/>
-          <w:lang w:val="pt-BR" w:eastAsia="zh-CN" w:bidi="hi-IN"/>
-        </w:rPr>
-        <w:t>ência</w:t>
-      </w:r>
-      <w:r>
-        <w:rPr>
-          <w:rStyle w:val="TextoPadro"/>
-        </w:rPr>
-        <w:t xml:space="preserve"> dos </w:t>
-      </w:r>
-      <w:r>
-        <w:rPr>
-          <w:rStyle w:val="TextoPadro"/>
-          <w:rFonts w:eastAsia="NSimSun" w:cs="Lucida Sans" w:ascii="Noto Serif Light" w:hAnsi="Noto Serif Light"/>
-          <w:b w:val="false"/>
-          <w:color w:val="212121"/>
-          <w:spacing w:val="8"/>
-          <w:kern w:val="2"/>
-          <w:sz w:val="20"/>
-          <w:szCs w:val="24"/>
-          <w:lang w:val="pt-BR" w:eastAsia="zh-CN" w:bidi="hi-IN"/>
-        </w:rPr>
-        <w:t>insumos</w:t>
-      </w:r>
-      <w:r>
-        <w:rPr>
-          <w:rStyle w:val="TextoPadro"/>
-        </w:rPr>
-        <w:t xml:space="preserve"> compostos, ou seja, uma nova composição assume uma composição já cadastrada como um insumo. Sendo assim temos:</w:t>
-      </w:r>
-    </w:p>
-    <w:p>
-      <w:pPr>
-        <w:pStyle w:val="PargrafoTextoPadro"/>
-        <w:rPr/>
-      </w:pPr>
-      <w:r>
-        <w:rPr>
-          <w:rStyle w:val="TextoPadro"/>
-        </w:rPr>
-        <w:t>- insumo simples: areia;</w:t>
-      </w:r>
-    </w:p>
-    <w:p>
-      <w:pPr>
-        <w:pStyle w:val="PargrafoTextoPadro"/>
-        <w:rPr/>
-      </w:pPr>
-      <w:r>
-        <w:rPr>
-          <w:rStyle w:val="TextoPadro"/>
-        </w:rPr>
-        <w:t>- insumo simples: cimento;</w:t>
-      </w:r>
-    </w:p>
-    <w:p>
-      <w:pPr>
-        <w:pStyle w:val="PargrafoTextoPadro"/>
-        <w:rPr/>
-      </w:pPr>
-      <w:r>
-        <w:rPr>
-          <w:rStyle w:val="TextoPadro"/>
-        </w:rPr>
-        <w:t>- insumo simples: brita nº 2;</w:t>
-      </w:r>
-    </w:p>
-    <w:p>
-      <w:pPr>
-        <w:pStyle w:val="PargrafoTextoPadro"/>
-        <w:rPr/>
-      </w:pPr>
-      <w:r>
-        <w:rPr>
-          <w:rStyle w:val="TextoPadro"/>
-        </w:rPr>
-        <w:t>- insumo simples: mão-de-obra X;</w:t>
-      </w:r>
-    </w:p>
-    <w:p>
-      <w:pPr>
-        <w:pStyle w:val="PargrafoTextoPadro"/>
-        <w:rPr/>
-      </w:pPr>
-      <w:r>
-        <w:rPr>
-          <w:rStyle w:val="TextoPadro"/>
-        </w:rPr>
-        <w:t xml:space="preserve">- insumo composto: </w:t>
-      </w:r>
-      <w:r>
-        <w:rPr>
-          <w:rStyle w:val="TextoPadro"/>
-          <w:u w:val="single"/>
-        </w:rPr>
-        <w:t>concreto virado</w:t>
-      </w:r>
-      <w:r>
-        <w:rPr>
-          <w:rStyle w:val="TextoPadro"/>
-          <w:u w:val="none"/>
-        </w:rPr>
-        <w:t xml:space="preserve">, </w:t>
-      </w:r>
-      <w:r>
-        <w:rPr>
-          <w:rStyle w:val="TextoPadro"/>
-          <w:rFonts w:eastAsia="NSimSun" w:cs="Lucida Sans" w:ascii="Noto Serif Light" w:hAnsi="Noto Serif Light"/>
-          <w:b w:val="false"/>
-          <w:color w:val="212121"/>
-          <w:spacing w:val="8"/>
-          <w:kern w:val="2"/>
-          <w:sz w:val="20"/>
-          <w:szCs w:val="24"/>
-          <w:lang w:val="pt-BR" w:eastAsia="zh-CN" w:bidi="hi-IN"/>
-        </w:rPr>
-        <w:t xml:space="preserve">contem </w:t>
-      </w:r>
-      <w:r>
-        <w:rPr>
-          <w:rStyle w:val="TextoPadro"/>
-        </w:rPr>
-        <w:t>a lista a cima: areia, brita, cimento, m.o. X;</w:t>
-      </w:r>
-    </w:p>
-    <w:p>
-      <w:pPr>
-        <w:pStyle w:val="PargrafoTextoPadro"/>
-        <w:rPr/>
-      </w:pPr>
-      <w:r>
-        <w:rPr>
-          <w:rStyle w:val="TextoPadro"/>
-        </w:rPr>
-        <w:t>- insumo composto: contrapiso (m</w:t>
-      </w:r>
-      <w:r>
-        <w:rPr>
-          <w:rStyle w:val="TextoPadro"/>
-          <w:rFonts w:eastAsia="NSimSun" w:cs="Lucida Sans" w:ascii="Noto Serif Light" w:hAnsi="Noto Serif Light"/>
-          <w:b w:val="false"/>
-          <w:color w:val="212121"/>
-          <w:spacing w:val="8"/>
-          <w:kern w:val="2"/>
-          <w:sz w:val="20"/>
-          <w:szCs w:val="24"/>
-          <w:lang w:val="pt-BR" w:eastAsia="zh-CN" w:bidi="hi-IN"/>
-        </w:rPr>
-        <w:t>²</w:t>
-      </w:r>
-      <w:r>
-        <w:rPr>
-          <w:rStyle w:val="TextoPadro"/>
-        </w:rPr>
-        <w:t xml:space="preserve">), contém: </w:t>
-      </w:r>
-      <w:r>
-        <w:rPr>
-          <w:rStyle w:val="TextoPadro"/>
-          <w:u w:val="single"/>
-        </w:rPr>
-        <w:t>concreto virado</w:t>
-      </w:r>
-      <w:r>
-        <w:rPr>
-          <w:rStyle w:val="TextoPadro"/>
-        </w:rPr>
-        <w:t xml:space="preserve">, m.o. Y, vergalhão aço </w:t>
-      </w:r>
-      <w:r>
-        <w:rPr>
-          <w:rStyle w:val="TextoPadro"/>
-          <w:rFonts w:eastAsia="NSimSun" w:cs="Lucida Sans" w:ascii="Noto Serif Light" w:hAnsi="Noto Serif Light"/>
-        </w:rPr>
-        <w:t>ɸ B;</w:t>
-      </w:r>
-    </w:p>
-    <w:p>
-      <w:pPr>
-        <w:pStyle w:val="PargrafoTextoPadro"/>
-        <w:rPr/>
-      </w:pPr>
-      <w:r>
-        <w:rPr>
-          <w:rStyle w:val="TextoPadro"/>
-        </w:rPr>
-        <w:t xml:space="preserve">- insumo simples: concreto </w:t>
-      </w:r>
-      <w:r>
-        <w:rPr>
-          <w:rStyle w:val="TextoPadro"/>
-          <w:u w:val="single"/>
-        </w:rPr>
-        <w:t>usinado</w:t>
-      </w:r>
-      <w:r>
-        <w:rPr>
-          <w:rStyle w:val="TextoPadro"/>
-          <w:u w:val="none"/>
-        </w:rPr>
-        <w:t xml:space="preserve">, </w:t>
-      </w:r>
-      <w:r>
-        <w:rPr>
-          <w:rStyle w:val="TextoPadro"/>
-        </w:rPr>
-        <w:t xml:space="preserve">que já tem o preço unitário de todo o composto, então apesar de ser um material para a mesma finalidade que o </w:t>
-      </w:r>
-      <w:r>
-        <w:rPr>
-          <w:rStyle w:val="TextoPadro"/>
-          <w:u w:val="single"/>
-        </w:rPr>
-        <w:t>concreto virado,</w:t>
-      </w:r>
-      <w:r>
-        <w:rPr>
-          <w:rStyle w:val="TextoPadro"/>
-        </w:rPr>
-        <w:t xml:space="preserve"> aquele diferencia-se por ser é um insumo composto pronto, composto por terceiros, que é cotado, adquirido e entregu</w:t>
-      </w:r>
-      <w:r>
         <w:rPr>
           <w:rStyle w:val="TextoPadro"/>
           <w:rFonts w:eastAsia="NSimSun" w:cs="Lucida Sans"/>
@@ -620,27 +313,9 @@
           <w:szCs w:val="24"/>
           <w:lang w:val="pt-BR" w:eastAsia="zh-CN" w:bidi="hi-IN"/>
         </w:rPr>
-        <w:t>e analogamente a um insumo simples;</w:t>
-      </w:r>
-    </w:p>
-    <w:p>
-      <w:pPr>
-        <w:pStyle w:val="PargrafoTextoPadro"/>
-        <w:rPr>
-          <w:rStyle w:val="TextoPadro"/>
-          <w:rFonts w:eastAsia="NSimSun" w:cs="Lucida Sans"/>
-          <w:kern w:val="2"/>
-          <w:szCs w:val="24"/>
-          <w:lang w:val="pt-BR" w:eastAsia="zh-CN" w:bidi="hi-IN"/>
-        </w:rPr>
       </w:pPr>
       <w:r>
-        <w:rPr>
-          <w:rFonts w:eastAsia="NSimSun" w:cs="Lucida Sans"/>
-          <w:kern w:val="2"/>
-          <w:szCs w:val="24"/>
-          <w:lang w:val="pt-BR" w:eastAsia="zh-CN" w:bidi="hi-IN"/>
-        </w:rPr>
+        <w:rPr/>
       </w:r>
     </w:p>
     <w:p>
@@ -692,7 +367,13 @@
         <w:rPr>
           <w:rStyle w:val="TPICO"/>
         </w:rPr>
-        <w:t>Validação Da Entrevista 2</w:t>
+        <w:t xml:space="preserve">Validação Da Entrevista </w:t>
+      </w:r>
+      <w:r>
+        <w:rPr>
+          <w:rStyle w:val="TPICO"/>
+        </w:rPr>
+        <w:t>1</w:t>
       </w:r>
     </w:p>
     <w:p>
@@ -754,79 +435,79 @@
     </w:pPr>
     <w:r>
       <w:rPr>
-        <w:rStyle w:val="FonteRodapPgina"/>
+        <w:rStyle w:val="FonteCabealhoeRodapNotasePgina"/>
       </w:rPr>
       <w:t xml:space="preserve">Pág. </w:t>
     </w:r>
     <w:r>
       <w:rPr>
-        <w:rStyle w:val="FonteRodapPgina"/>
+        <w:rStyle w:val="FonteCabealhoeRodapNotasePgina"/>
       </w:rPr>
       <w:fldChar w:fldCharType="begin"/>
     </w:r>
     <w:r>
       <w:rPr>
-        <w:rStyle w:val="FonteRodapPgina"/>
+        <w:rStyle w:val="FonteCabealhoeRodapNotasePgina"/>
       </w:rPr>
       <w:instrText> PAGE </w:instrText>
     </w:r>
     <w:r>
       <w:rPr>
-        <w:rStyle w:val="FonteRodapPgina"/>
+        <w:rStyle w:val="FonteCabealhoeRodapNotasePgina"/>
       </w:rPr>
       <w:fldChar w:fldCharType="separate"/>
     </w:r>
     <w:r>
       <w:rPr>
-        <w:rStyle w:val="FonteRodapPgina"/>
-      </w:rPr>
-      <w:t>2</w:t>
-    </w:r>
-    <w:r>
-      <w:rPr>
-        <w:rStyle w:val="FonteRodapPgina"/>
+        <w:rStyle w:val="FonteCabealhoeRodapNotasePgina"/>
+      </w:rPr>
+      <w:t>1</w:t>
+    </w:r>
+    <w:r>
+      <w:rPr>
+        <w:rStyle w:val="FonteCabealhoeRodapNotasePgina"/>
       </w:rPr>
       <w:fldChar w:fldCharType="end"/>
     </w:r>
     <w:r>
       <w:rPr>
-        <w:rStyle w:val="FonteRodapPgina"/>
+        <w:rStyle w:val="FonteCabealhoeRodapNotasePgina"/>
       </w:rPr>
       <w:t xml:space="preserve"> / </w:t>
     </w:r>
     <w:r>
       <w:rPr>
-        <w:rStyle w:val="FonteRodapPgina"/>
+        <w:rStyle w:val="FonteCabealhoeRodapNotasePgina"/>
       </w:rPr>
       <w:fldChar w:fldCharType="begin"/>
     </w:r>
     <w:r>
       <w:rPr>
-        <w:rStyle w:val="FonteRodapPgina"/>
+        <w:rStyle w:val="FonteCabealhoeRodapNotasePgina"/>
       </w:rPr>
       <w:instrText> NUMPAGES </w:instrText>
     </w:r>
     <w:r>
       <w:rPr>
-        <w:rStyle w:val="FonteRodapPgina"/>
+        <w:rStyle w:val="FonteCabealhoeRodapNotasePgina"/>
       </w:rPr>
       <w:fldChar w:fldCharType="separate"/>
     </w:r>
     <w:r>
       <w:rPr>
-        <w:rStyle w:val="FonteRodapPgina"/>
-      </w:rPr>
-      <w:t>2</w:t>
-    </w:r>
-    <w:r>
-      <w:rPr>
-        <w:rStyle w:val="FonteRodapPgina"/>
+        <w:rStyle w:val="FonteCabealhoeRodapNotasePgina"/>
+      </w:rPr>
+      <w:t>1</w:t>
+    </w:r>
+    <w:r>
+      <w:rPr>
+        <w:rStyle w:val="FonteCabealhoeRodapNotasePgina"/>
       </w:rPr>
       <w:fldChar w:fldCharType="end"/>
     </w:r>
     <w:r>
       <w:rPr>
-        <w:rStyle w:val="FonteRodapPgina"/>
+        <w:rStyle w:val="FonteCabealhoeRodapNotasePgina"/>
       </w:rPr>
       <w:t>.</w:t>
     </w:r>
@@ -890,7 +571,7 @@
     </w:r>
     <w:r>
       <w:rPr>
-        <w:rStyle w:val="FonteCabealho"/>
+        <w:rStyle w:val="TTULOCAPTULO"/>
         <w:rFonts w:eastAsia="NSimSun" w:cs="Lucida Sans"/>
         <w:kern w:val="2"/>
         <w:szCs w:val="24"/>
@@ -900,40 +581,20 @@
     </w:r>
     <w:r>
       <w:rPr>
-        <w:rStyle w:val="FonteCabealho"/>
+        <w:rStyle w:val="TTULOCAPTULO"/>
         <w:rFonts w:eastAsia="NSimSun" w:cs="Lucida Sans"/>
         <w:kern w:val="2"/>
         <w:szCs w:val="24"/>
         <w:lang w:val="pt-BR" w:eastAsia="zh-CN" w:bidi="hi-IN"/>
       </w:rPr>
-      <w:t>TP CHECKER</w:t>
-    </w:r>
-    <w:r>
-      <w:rPr>
-        <w:rStyle w:val="FonteCabealho"/>
-        <w:rFonts w:eastAsia="NSimSun" w:cs="Lucida Sans"/>
-        <w:kern w:val="2"/>
-        <w:szCs w:val="24"/>
-        <w:lang w:val="pt-BR" w:eastAsia="zh-CN" w:bidi="hi-IN"/>
-      </w:rPr>
-      <w:t xml:space="preserve"> – PRÉ-PROJETO – ENTREVISTA </w:t>
-    </w:r>
-    <w:r>
-      <w:rPr>
-        <w:rStyle w:val="FonteCabealho"/>
-        <w:rFonts w:eastAsia="NSimSun" w:cs="Lucida Sans"/>
-        <w:kern w:val="2"/>
-        <w:szCs w:val="24"/>
-        <w:lang w:val="pt-BR" w:eastAsia="zh-CN" w:bidi="hi-IN"/>
-      </w:rPr>
-      <w:t>1</w:t>
+      <w:t>TP CHECKER – PRÉ-PROJETO – ENTREVISTA 1</w:t>
     </w:r>
   </w:p>
   <w:p>
     <w:pPr>
-      <w:pStyle w:val="PargrafoRodapPgina"/>
-      <w:rPr>
-        <w:rStyle w:val="FonteRodapPgina"/>
+      <w:pStyle w:val="PargrafoCabealho"/>
+      <w:rPr>
+        <w:rStyle w:val="FonteCabealhoeRodapNotasePgina"/>
       </w:rPr>
     </w:pPr>
     <w:r>
@@ -942,29 +603,18 @@
   </w:p>
   <w:p>
     <w:pPr>
-      <w:pStyle w:val="PargrafoRodapPgina"/>
-      <w:rPr>
-        <w:rStyle w:val="FonteRodapPgina"/>
-      </w:rPr>
-    </w:pPr>
-    <w:r>
+      <w:pStyle w:val="PargrafoCabealhoDireito"/>
       <w:rPr/>
-    </w:r>
-  </w:p>
-  <w:p>
-    <w:pPr>
-      <w:pStyle w:val="PargrafoRodapPgina"/>
-      <w:rPr/>
-    </w:pPr>
-    <w:r>
-      <w:rPr>
-        <w:rStyle w:val="FonteRodapPgina"/>
+    </w:pPr>
+    <w:r>
+      <w:rPr>
+        <w:rStyle w:val="FonteCabealhoeRodapNotasePgina"/>
       </w:rPr>
       <w:t>F</w:t>
     </w:r>
     <w:r>
       <w:rPr>
-        <w:rStyle w:val="FonteRodapPgina"/>
+        <w:rStyle w:val="FonteCabealhoeRodapNotasePgina"/>
         <w:rFonts w:eastAsia="NSimSun" w:cs="Lucida Sans" w:ascii="Source Serif Pro Light" w:hAnsi="Source Serif Pro Light"/>
         <w:b w:val="false"/>
         <w:color w:val="212121"/>
@@ -978,7 +628,7 @@
     </w:r>
     <w:r>
       <w:rPr>
-        <w:rStyle w:val="FonteRodapPgina"/>
+        <w:rStyle w:val="FonteCabealhoeRodapNotasePgina"/>
       </w:rPr>
       <w:t>/__/2022.</w:t>
     </w:r>
@@ -1010,7 +660,7 @@
     <w:pPr>
       <w:widowControl/>
       <w:suppressAutoHyphens w:val="true"/>
-      <w:overflowPunct w:val="true"/>
+      <w:overflowPunct w:val="false"/>
       <w:bidi w:val="0"/>
       <w:spacing w:lineRule="auto" w:line="360" w:before="0" w:after="0"/>
       <w:jc w:val="left"/>
@@ -1328,8 +978,8 @@
       <w:rFonts w:ascii="OpenSymbol" w:hAnsi="OpenSymbol" w:eastAsia="OpenSymbol" w:cs="OpenSymbol"/>
     </w:rPr>
   </w:style>
-  <w:style w:type="character" w:styleId="FonteRodapPgina">
-    <w:name w:val="Fonte Rodapé Página"/>
+  <w:style w:type="character" w:styleId="FonteCabealhoeRodapNotasePgina">
+    <w:name w:val="Fonte Cabeçalho e Rodapé: Notas e Página"/>
     <w:basedOn w:val="TextoNotaDescritiva"/>
     <w:qFormat/>
     <w:rPr>
@@ -1569,7 +1219,7 @@
         <w:tab w:val="clear" w:pos="720"/>
       </w:tabs>
       <w:suppressAutoHyphens w:val="true"/>
-      <w:overflowPunct w:val="true"/>
+      <w:overflowPunct w:val="false"/>
       <w:bidi w:val="0"/>
       <w:spacing w:lineRule="auto" w:line="336" w:before="0" w:after="0"/>
       <w:ind w:left="0" w:right="0" w:hanging="0"/>
@@ -1593,7 +1243,7 @@
     <w:pPr>
       <w:widowControl/>
       <w:suppressAutoHyphens w:val="true"/>
-      <w:overflowPunct w:val="true"/>
+      <w:overflowPunct w:val="false"/>
       <w:bidi w:val="0"/>
       <w:spacing w:lineRule="auto" w:line="360" w:before="283" w:after="283"/>
       <w:ind w:left="1417" w:right="283" w:hanging="0"/>
@@ -1622,7 +1272,7 @@
         <w:tab w:val="clear" w:pos="720"/>
       </w:tabs>
       <w:suppressAutoHyphens w:val="true"/>
-      <w:overflowPunct w:val="true"/>
+      <w:overflowPunct w:val="false"/>
       <w:bidi w:val="0"/>
       <w:spacing w:lineRule="auto" w:line="360" w:before="425" w:after="425"/>
       <w:ind w:left="425" w:right="0" w:hanging="0"/>
@@ -1648,7 +1298,7 @@
     <w:pPr>
       <w:widowControl/>
       <w:suppressAutoHyphens w:val="true"/>
-      <w:overflowPunct w:val="true"/>
+      <w:overflowPunct w:val="false"/>
       <w:bidi w:val="0"/>
       <w:spacing w:lineRule="auto" w:line="348" w:before="0" w:after="0"/>
       <w:contextualSpacing/>
@@ -1673,7 +1323,7 @@
         <w:tab w:val="clear" w:pos="720"/>
       </w:tabs>
       <w:suppressAutoHyphens w:val="true"/>
-      <w:overflowPunct w:val="true"/>
+      <w:overflowPunct w:val="false"/>
       <w:bidi w:val="0"/>
       <w:spacing w:lineRule="auto" w:line="360" w:before="0" w:after="0"/>
       <w:contextualSpacing/>
@@ -1699,7 +1349,7 @@
         <w:tab w:val="left" w:pos="709" w:leader="none"/>
       </w:tabs>
       <w:suppressAutoHyphens w:val="true"/>
-      <w:overflowPunct w:val="true"/>
+      <w:overflowPunct w:val="false"/>
       <w:bidi w:val="0"/>
       <w:spacing w:lineRule="auto" w:line="360" w:before="0" w:after="0"/>
       <w:contextualSpacing/>
@@ -1721,7 +1371,7 @@
     <w:pPr>
       <w:widowControl/>
       <w:suppressAutoHyphens w:val="true"/>
-      <w:overflowPunct w:val="true"/>
+      <w:overflowPunct w:val="false"/>
       <w:bidi w:val="0"/>
       <w:spacing w:lineRule="auto" w:line="276" w:before="283" w:after="283"/>
       <w:ind w:left="4252" w:right="0" w:hanging="0"/>
@@ -1744,7 +1394,7 @@
     <w:pPr>
       <w:widowControl/>
       <w:suppressAutoHyphens w:val="true"/>
-      <w:overflowPunct w:val="true"/>
+      <w:overflowPunct w:val="false"/>
       <w:bidi w:val="0"/>
       <w:spacing w:lineRule="auto" w:line="276" w:before="0" w:after="0"/>
       <w:contextualSpacing/>
@@ -1766,7 +1416,7 @@
     <w:pPr>
       <w:widowControl/>
       <w:suppressAutoHyphens w:val="true"/>
-      <w:overflowPunct w:val="true"/>
+      <w:overflowPunct w:val="false"/>
       <w:bidi w:val="0"/>
       <w:spacing w:lineRule="auto" w:line="360" w:before="0" w:after="0"/>
       <w:contextualSpacing/>
@@ -1833,6 +1483,15 @@
       <w:spacing w:lineRule="auto" w:line="240"/>
       <w:ind w:left="1247" w:right="0" w:hanging="0"/>
       <w:jc w:val="left"/>
+    </w:pPr>
+    <w:rPr/>
+  </w:style>
+  <w:style w:type="paragraph" w:styleId="PargrafoCabealhoDireito">
+    <w:name w:val="Parágrafo Cabeçalho + Direito"/>
+    <w:basedOn w:val="PargrafoCabealho"/>
+    <w:qFormat/>
+    <w:pPr>
+      <w:jc w:val="right"/>
     </w:pPr>
     <w:rPr/>
   </w:style>

</xml_diff>